<commit_message>
2 22 22 #2
</commit_message>
<xml_diff>
--- a/PEMWEB/Tugas/Tugas1/Tugas Individu/TWF01_20081010060.docx
+++ b/PEMWEB/Tugas/Tugas1/Tugas Individu/TWF01_20081010060.docx
@@ -13,6 +13,7 @@
           <w:lang w:eastAsia="id-ID" w:bidi="ar-SA"/>
         </w:rPr>
       </w:pPr>
+      <w:bookmarkStart w:id="0" w:name="_Hlk96422011"/>
       <w:r>
         <w:rPr>
           <w:rFonts w:ascii="Times New Roman" w:eastAsia="Times New Roman" w:hAnsi="Times New Roman" w:cs="Times New Roman"/>
@@ -402,9 +403,21 @@
           <w:szCs w:val="30"/>
           <w:lang w:eastAsia="id-ID" w:bidi="ar-SA"/>
         </w:rPr>
-        <w:t>UPN “VETERAN” JAWA TIMUR 2021</w:t>
-      </w:r>
-    </w:p>
+        <w:t>UPN “VETERAN” JAWA TIMUR 202</w:t>
+      </w:r>
+      <w:r>
+        <w:rPr>
+          <w:rFonts w:ascii="Times New Roman" w:eastAsia="Times New Roman" w:hAnsi="Times New Roman" w:cs="Times New Roman"/>
+          <w:b/>
+          <w:bCs/>
+          <w:sz w:val="30"/>
+          <w:szCs w:val="30"/>
+          <w:lang w:eastAsia="id-ID" w:bidi="ar-SA"/>
+        </w:rPr>
+        <w:t>2</w:t>
+      </w:r>
+    </w:p>
+    <w:bookmarkEnd w:id="0"/>
     <w:p>
       <w:pPr>
         <w:spacing w:line="259" w:lineRule="auto"/>

</xml_diff>